<commit_message>
Completed index.html and GET for homepage
</commit_message>
<xml_diff>
--- a/Task_1_Routing_Table.docx
+++ b/Task_1_Routing_Table.docx
@@ -9,11 +9,11 @@
         <w:tblLook w:val="04A0" w:firstRow="1" w:lastRow="0" w:firstColumn="1" w:lastColumn="0" w:noHBand="0" w:noVBand="1"/>
       </w:tblPr>
       <w:tblGrid>
-        <w:gridCol w:w="1352"/>
-        <w:gridCol w:w="3578"/>
-        <w:gridCol w:w="1319"/>
-        <w:gridCol w:w="1553"/>
-        <w:gridCol w:w="1214"/>
+        <w:gridCol w:w="1299"/>
+        <w:gridCol w:w="3787"/>
+        <w:gridCol w:w="1262"/>
+        <w:gridCol w:w="1479"/>
+        <w:gridCol w:w="1189"/>
       </w:tblGrid>
       <w:tr>
         <w:trPr>
@@ -234,10 +234,7 @@
               <w:cnfStyle w:val="000000100000" w:firstRow="0" w:lastRow="0" w:firstColumn="0" w:lastColumn="0" w:oddVBand="0" w:evenVBand="0" w:oddHBand="1" w:evenHBand="0" w:firstRowFirstColumn="0" w:firstRowLastColumn="0" w:lastRowFirstColumn="0" w:lastRowLastColumn="0"/>
             </w:pPr>
             <w:r>
-              <w:t>/30628059/Ranjit/drivers</w:t>
-            </w:r>
-            <w:r>
-              <w:t>/new</w:t>
+              <w:t>/30628059/Ranjit/drivers/new</w:t>
             </w:r>
           </w:p>
         </w:tc>
@@ -299,10 +296,7 @@
               <w:cnfStyle w:val="000000000000" w:firstRow="0" w:lastRow="0" w:firstColumn="0" w:lastColumn="0" w:oddVBand="0" w:evenVBand="0" w:oddHBand="0" w:evenHBand="0" w:firstRowFirstColumn="0" w:firstRowLastColumn="0" w:lastRowFirstColumn="0" w:lastRowLastColumn="0"/>
             </w:pPr>
             <w:r>
-              <w:t>/30628059/Ranjit/drivers/</w:t>
-            </w:r>
-            <w:r>
-              <w:t>delete</w:t>
+              <w:t>/30628059/Ranjit/drivers/delete</w:t>
             </w:r>
           </w:p>
         </w:tc>
@@ -367,10 +361,7 @@
               <w:cnfStyle w:val="000000100000" w:firstRow="0" w:lastRow="0" w:firstColumn="0" w:lastColumn="0" w:oddVBand="0" w:evenVBand="0" w:oddHBand="1" w:evenHBand="0" w:firstRowFirstColumn="0" w:firstRowLastColumn="0" w:lastRowFirstColumn="0" w:lastRowLastColumn="0"/>
             </w:pPr>
             <w:r>
-              <w:t>/30628059/Ranjit/</w:t>
-            </w:r>
-            <w:r>
-              <w:t>packages</w:t>
+              <w:t>/30628059/Ranjit/packages</w:t>
             </w:r>
           </w:p>
         </w:tc>
@@ -432,10 +423,7 @@
               <w:cnfStyle w:val="000000000000" w:firstRow="0" w:lastRow="0" w:firstColumn="0" w:lastColumn="0" w:oddVBand="0" w:evenVBand="0" w:oddHBand="0" w:evenHBand="0" w:firstRowFirstColumn="0" w:firstRowLastColumn="0" w:lastRowFirstColumn="0" w:lastRowLastColumn="0"/>
             </w:pPr>
             <w:r>
-              <w:t>/30628059/Ranjit/</w:t>
-            </w:r>
-            <w:r>
-              <w:t>packages/new</w:t>
+              <w:t>/30628059/Ranjit/packages/new</w:t>
             </w:r>
           </w:p>
         </w:tc>
@@ -500,7 +488,10 @@
               <w:cnfStyle w:val="000000100000" w:firstRow="0" w:lastRow="0" w:firstColumn="0" w:lastColumn="0" w:oddVBand="0" w:evenVBand="0" w:oddHBand="1" w:evenHBand="0" w:firstRowFirstColumn="0" w:firstRowLastColumn="0" w:lastRowFirstColumn="0" w:lastRowLastColumn="0"/>
             </w:pPr>
             <w:r>
-              <w:t>/30628059/Ranjit/packages/new</w:t>
+              <w:t>/30628059/Ranjit/packages/</w:t>
+            </w:r>
+            <w:r>
+              <w:t>delete</w:t>
             </w:r>
           </w:p>
         </w:tc>

</xml_diff>